<commit_message>
Q4 Question 2 answered
</commit_message>
<xml_diff>
--- a/quizzes/cse262_sp_2022_quiz4.docx
+++ b/quizzes/cse262_sp_2022_quiz4.docx
@@ -761,7 +761,16 @@
         <w:t>lambda</w:t>
       </w:r>
       <w:r>
-        <w:t xml:space="preserve">, they would have to tediously match the number in which the expression and variable was declared. This could get messy. On the other hand, let makes it easier to read by allowing one to see the variable right next to the expression it represents. </w:t>
+        <w:t xml:space="preserve">, they would have to tediously match the number in which the expression and variable was declared. This could get messy. On the other hand, </w:t>
+      </w:r>
+      <w:r>
+        <w:rPr>
+          <w:rFonts w:ascii="Courier New" w:hAnsi="Courier New" w:cs="Courier New"/>
+        </w:rPr>
+        <w:t xml:space="preserve">let </w:t>
+      </w:r>
+      <w:r>
+        <w:t xml:space="preserve">makes it easier to read by allowing one to see the variable right next to the expression it represents. </w:t>
       </w:r>
       <w:r>
         <w:t xml:space="preserve"> </w:t>
@@ -949,7 +958,7 @@
         <w:t xml:space="preserve">introduced things like Optional&lt;&gt;, </w:t>
       </w:r>
       <w:r>
-        <w:t>a generic class</w:t>
+        <w:t>a class</w:t>
       </w:r>
       <w:r>
         <w:t xml:space="preserve"> in Java. The Optional&lt;&gt; class is designed to be</w:t>
@@ -985,10 +994,28 @@
         <w:t>empty and</w:t>
       </w:r>
       <w:r>
-        <w:t xml:space="preserve"> return a default value that makes more sense for when the object is empty rather than just null. This improvement in specificity leads to not only better code but prevents snowballing errors because the null object is handled and can return default values that makes sense for when the object is empty.</w:t>
-      </w:r>
-      <w:r>
-        <w:t xml:space="preserve"> Furthermore, the optional&lt;&gt; class contains methods that handles an empty object very nicely. </w:t>
+        <w:t xml:space="preserve"> return a default value that makes more sense for when the object is empty rather than just null. This improvement in specificity leads to not only better code</w:t>
+      </w:r>
+      <w:r>
+        <w:t xml:space="preserve">, </w:t>
+      </w:r>
+      <w:r>
+        <w:t xml:space="preserve">but </w:t>
+      </w:r>
+      <w:r>
+        <w:t xml:space="preserve">it also </w:t>
+      </w:r>
+      <w:r>
+        <w:t>prevents snowballing errors because the null object is handled and can return default values that makes sense for when the object is empty.</w:t>
+      </w:r>
+      <w:r>
+        <w:t xml:space="preserve"> Furthermore, the optional&lt;&gt; class contains methods that handles an empty object very nicely</w:t>
+      </w:r>
+      <w:r>
+        <w:t xml:space="preserve"> without having to perform the standard null checks</w:t>
+      </w:r>
+      <w:r>
+        <w:t xml:space="preserve">. </w:t>
       </w:r>
     </w:p>
     <w:p>
@@ -1354,13 +1381,14 @@
       <w:r>
         <w:t xml:space="preserve">Now </w:t>
       </w:r>
-      <w:proofErr w:type="gramStart"/>
-      <w:r>
-        <w:t>lets</w:t>
-      </w:r>
-      <w:proofErr w:type="gramEnd"/>
-      <w:r>
-        <w:t xml:space="preserve"> say we want to call a method that can either return a panda, or no panda.</w:t>
+      <w:r>
+        <w:t>let’s</w:t>
+      </w:r>
+      <w:r>
+        <w:t xml:space="preserve"> say we want to call a method that can either return a panda, or </w:t>
+      </w:r>
+      <w:r>
+        <w:t>no panda (null).</w:t>
       </w:r>
     </w:p>
     <w:p>
@@ -1802,7 +1830,13 @@
       </w:r>
       <w:proofErr w:type="spellEnd"/>
       <w:r>
-        <w:t xml:space="preserve"> method returns null and we try to access a Panda method, it will return a</w:t>
+        <w:t xml:space="preserve"> method returns null and we try to access a Panda</w:t>
+      </w:r>
+      <w:r>
+        <w:t>’s</w:t>
+      </w:r>
+      <w:r>
+        <w:t xml:space="preserve"> method, it will return a</w:t>
       </w:r>
       <w:r>
         <w:t xml:space="preserve"> </w:t>
@@ -1813,10 +1847,13 @@
       </w:r>
       <w:proofErr w:type="spellEnd"/>
       <w:r>
-        <w:t xml:space="preserve"> Exception</w:t>
-      </w:r>
-      <w:r>
-        <w:t xml:space="preserve">, if the </w:t>
+        <w:t xml:space="preserve"> Exceptio</w:t>
+      </w:r>
+      <w:r>
+        <w:t>n. I</w:t>
+      </w:r>
+      <w:r>
+        <w:t xml:space="preserve">f the </w:t>
       </w:r>
       <w:proofErr w:type="spellStart"/>
       <w:r>
@@ -1835,7 +1872,21 @@
       </w:r>
       <w:proofErr w:type="spellEnd"/>
       <w:r>
-        <w:t xml:space="preserve">. Now the null and an empty optional may seem similar, but they are different in the way they can be handled. For the null reference, we would have to create an if else statement that checked if there was a panda. If there is a panda return the panda’s method (Ex. Get their age), otherwise return a certain value. On the other hand, the optional class has a specific method that can handle it all in one line which is using the or else method. </w:t>
+        <w:t xml:space="preserve">. Now the null and an empty optional may seem similar, but they are different in the way they can be handled. For the null reference, we would have to create an if else statement that checked if there was a panda. If there is a panda return the panda’s method (Ex. Get their age), otherwise return a certain value. On the other hand, the optional class has a specific method that can handle it all in one line which is using the </w:t>
+      </w:r>
+      <w:proofErr w:type="spellStart"/>
+      <w:r>
+        <w:t>or</w:t>
+      </w:r>
+      <w:r>
+        <w:t>E</w:t>
+      </w:r>
+      <w:r>
+        <w:t>lse</w:t>
+      </w:r>
+      <w:proofErr w:type="spellEnd"/>
+      <w:r>
+        <w:t xml:space="preserve"> method. </w:t>
       </w:r>
     </w:p>
     <w:p>
@@ -2071,7 +2122,58 @@
         <w:t xml:space="preserve"> is very unspecific, and we are returning a default value. </w:t>
       </w:r>
       <w:r>
-        <w:t xml:space="preserve">The optional&lt;&gt; class provided by Java evidently addresses many of the problems associated with null, but there are also some problems associated with it. </w:t>
+        <w:t>The optional&lt;&gt; class provided by Java evidently addresses many of the problems associated with null</w:t>
+      </w:r>
+      <w:r>
+        <w:t xml:space="preserve">. It creates clean code that </w:t>
+      </w:r>
+      <w:r>
+        <w:t>is</w:t>
+      </w:r>
+      <w:r>
+        <w:t xml:space="preserve"> more specific and null checks are not require</w:t>
+      </w:r>
+      <w:r>
+        <w:t>d,</w:t>
+      </w:r>
+      <w:r>
+        <w:t xml:space="preserve"> therefore no more </w:t>
+      </w:r>
+      <w:proofErr w:type="spellStart"/>
+      <w:r>
+        <w:t>NullPointerExceptions</w:t>
+      </w:r>
+      <w:proofErr w:type="spellEnd"/>
+      <w:r>
+        <w:t xml:space="preserve"> at run time. </w:t>
+      </w:r>
+    </w:p>
+    <w:p>
+      <w:pPr>
+        <w:pStyle w:val="LO-normal"/>
+        <w:ind w:firstLine="720"/>
+        <w:jc w:val="both"/>
+      </w:pPr>
+      <w:r>
+        <w:t xml:space="preserve">Although there are many benefits associated with the optional class, there are some disadvantages to using Optional. One major disadvantage of optional is that it is not serializable.  This is a major disadvantage because it obstructs our ability to save our data and exchange our data.  </w:t>
+      </w:r>
+      <w:r>
+        <w:t xml:space="preserve">On the other hand, using null to represent an empty object was nice because null and the object itself is serializable. </w:t>
+      </w:r>
+      <w:r>
+        <w:t>Another disadvantage is that with the optional class, we would have two object references instead of one.</w:t>
+      </w:r>
+      <w:r>
+        <w:t xml:space="preserve"> This may make it more tedious to access the functionality of one object that one would have had originally. On the other hand, using null to represent an empty object leaves us with only one object </w:t>
+      </w:r>
+      <w:r>
+        <w:t xml:space="preserve">references </w:t>
+      </w:r>
+      <w:r>
+        <w:t>instead of two, which may be more convenient</w:t>
+      </w:r>
+      <w:r>
+        <w:t>. In conclusion, the optional class provides us with more clean code and less errors but associated with those benefits is occasional inconvenience and the inability to serialize. One should choose which one to use based on how they want to develop their program.</w:t>
       </w:r>
     </w:p>
     <w:sectPr>

</xml_diff>